<commit_message>
Update Specifikacija Projekta FAAME.docx
Opis funkcionalnosti: Komunikacija sa drugim korisnicima, Early bird popust na ulaznice
</commit_message>
<xml_diff>
--- a/Specifikacija Projekta FAAME.docx
+++ b/Specifikacija Projekta FAAME.docx
@@ -4,7 +4,7 @@
   <w:body>
     <w:p>
       <w:pPr>
-        <w:pStyle w:val="Heading1"/>
+        <w:pStyle w:val="Naslov1"/>
         <w:rPr>
           <w:lang w:val="en-US"/>
         </w:rPr>
@@ -31,7 +31,7 @@
     </w:p>
     <w:p>
       <w:pPr>
-        <w:pStyle w:val="Heading2"/>
+        <w:pStyle w:val="Naslov2"/>
         <w:rPr>
           <w:lang w:val="en-US"/>
         </w:rPr>
@@ -133,10 +133,10 @@
           <w:lang w:val="en-US"/>
         </w:rPr>
         <w:object w:dxaOrig="1365" w:dyaOrig="1365" w14:anchorId="1D7F2B53">
-          <v:rect id="rectole0000000000" o:spid="_x0000_i1025" style="width:68.65pt;height:68.65pt" o:ole="" o:preferrelative="t" stroked="f">
+          <v:rect id="rectole0000000000" o:spid="_x0000_i1025" style="width:69pt;height:69pt" o:ole="" o:preferrelative="t" stroked="f">
             <v:imagedata r:id="rId7" o:title=""/>
           </v:rect>
-          <o:OLEObject Type="Embed" ProgID="StaticMetafile" ShapeID="rectole0000000000" DrawAspect="Content" ObjectID="_1741524416" r:id="rId8"/>
+          <o:OLEObject Type="Embed" ProgID="StaticMetafile" ShapeID="rectole0000000000" DrawAspect="Content" ObjectID="_1741535400" r:id="rId8"/>
         </w:object>
       </w:r>
     </w:p>
@@ -223,7 +223,7 @@
         <w:sdtContent>
           <w:r>
             <w:rPr>
-              <w:rStyle w:val="PlaceholderText"/>
+              <w:rStyle w:val="Tekstrezerviranogmjesta"/>
             </w:rPr>
             <w:t>Click or tap here to enter text.</w:t>
           </w:r>
@@ -319,7 +319,7 @@
     </w:p>
     <w:p>
       <w:pPr>
-        <w:pStyle w:val="ListParagraph"/>
+        <w:pStyle w:val="Odlomakpopisa"/>
         <w:numPr>
           <w:ilvl w:val="0"/>
           <w:numId w:val="11"/>
@@ -337,7 +337,7 @@
     </w:p>
     <w:p>
       <w:pPr>
-        <w:pStyle w:val="ListParagraph"/>
+        <w:pStyle w:val="Odlomakpopisa"/>
         <w:numPr>
           <w:ilvl w:val="0"/>
           <w:numId w:val="11"/>
@@ -355,7 +355,7 @@
     </w:p>
     <w:p>
       <w:pPr>
-        <w:pStyle w:val="ListParagraph"/>
+        <w:pStyle w:val="Odlomakpopisa"/>
         <w:numPr>
           <w:ilvl w:val="0"/>
           <w:numId w:val="11"/>
@@ -373,7 +373,7 @@
     </w:p>
     <w:p>
       <w:pPr>
-        <w:pStyle w:val="ListParagraph"/>
+        <w:pStyle w:val="Odlomakpopisa"/>
         <w:numPr>
           <w:ilvl w:val="0"/>
           <w:numId w:val="11"/>
@@ -391,7 +391,7 @@
     </w:p>
     <w:p>
       <w:pPr>
-        <w:pStyle w:val="ListParagraph"/>
+        <w:pStyle w:val="Odlomakpopisa"/>
         <w:numPr>
           <w:ilvl w:val="0"/>
           <w:numId w:val="11"/>
@@ -503,7 +503,7 @@
     </w:p>
     <w:p>
       <w:pPr>
-        <w:pStyle w:val="Heading2"/>
+        <w:pStyle w:val="Naslov2"/>
         <w:rPr>
           <w:lang w:val="en-US"/>
         </w:rPr>
@@ -582,7 +582,7 @@
     </w:p>
     <w:p>
       <w:pPr>
-        <w:pStyle w:val="ListParagraph"/>
+        <w:pStyle w:val="Odlomakpopisa"/>
         <w:numPr>
           <w:ilvl w:val="0"/>
           <w:numId w:val="3"/>
@@ -807,7 +807,7 @@
     </w:p>
     <w:p>
       <w:pPr>
-        <w:pStyle w:val="ListParagraph"/>
+        <w:pStyle w:val="Odlomakpopisa"/>
         <w:numPr>
           <w:ilvl w:val="0"/>
           <w:numId w:val="3"/>
@@ -1019,7 +1019,7 @@
     </w:p>
     <w:p>
       <w:pPr>
-        <w:pStyle w:val="ListParagraph"/>
+        <w:pStyle w:val="Odlomakpopisa"/>
         <w:numPr>
           <w:ilvl w:val="0"/>
           <w:numId w:val="3"/>
@@ -1219,7 +1219,7 @@
     </w:p>
     <w:p>
       <w:pPr>
-        <w:pStyle w:val="ListParagraph"/>
+        <w:pStyle w:val="Odlomakpopisa"/>
         <w:numPr>
           <w:ilvl w:val="0"/>
           <w:numId w:val="3"/>
@@ -1399,14 +1399,67 @@
           <w:placeholder>
             <w:docPart w:val="B2C933FF3D2D444A9796E44B6863F42E"/>
           </w:placeholder>
-          <w:showingPlcHdr/>
         </w:sdtPr>
         <w:sdtContent>
           <w:r>
             <w:rPr>
-              <w:rStyle w:val="PlaceholderText"/>
-            </w:rPr>
-            <w:t>Click or tap here to enter text.</w:t>
+              <w:lang w:val="en-US"/>
+            </w:rPr>
+            <w:t>Korisnik će biti u mogu</w:t>
+          </w:r>
+          <w:r>
+            <w:rPr>
+              <w:lang w:val="hr-BA"/>
+            </w:rPr>
+            <w:t>ćnosti da direktno preko aplikacije komunicira sa drugim korisnicima. Na ovaj način će mo</w:t>
+          </w:r>
+          <w:r>
+            <w:rPr>
+              <w:lang w:val="hr-BA"/>
+            </w:rPr>
+            <w:t>ći</w:t>
+          </w:r>
+          <w:r>
+            <w:rPr>
+              <w:lang w:val="hr-BA"/>
+            </w:rPr>
+            <w:t xml:space="preserve"> preporučiti koncerte svojim prijateljima</w:t>
+          </w:r>
+          <w:r>
+            <w:rPr>
+              <w:lang w:val="hr-BA"/>
+            </w:rPr>
+            <w:t xml:space="preserve"> i</w:t>
+          </w:r>
+          <w:r>
+            <w:rPr>
+              <w:lang w:val="hr-BA"/>
+            </w:rPr>
+            <w:t xml:space="preserve"> </w:t>
+          </w:r>
+          <w:r>
+            <w:rPr>
+              <w:lang w:val="hr-BA"/>
+            </w:rPr>
+            <w:t xml:space="preserve">praviti planove. </w:t>
+          </w:r>
+          <w:r>
+            <w:rPr>
+              <w:lang w:val="hr-BA"/>
+            </w:rPr>
+            <w:t>Također, p</w:t>
+          </w:r>
+          <w:r>
+            <w:rPr>
+              <w:lang w:val="hr-BA"/>
+            </w:rPr>
+            <w:t xml:space="preserve">ri rezervaciji dvorana, </w:t>
+          </w:r>
+          <w:r>
+            <w:rPr>
+              <w:lang w:val="hr-BA"/>
+            </w:rPr>
+            <w:t>izvođač može postavljati pitanja vlasniku objekta.</w:t>
           </w:r>
         </w:sdtContent>
       </w:sdt>
@@ -1420,7 +1473,7 @@
     </w:p>
     <w:p>
       <w:pPr>
-        <w:pStyle w:val="ListParagraph"/>
+        <w:pStyle w:val="Odlomakpopisa"/>
         <w:numPr>
           <w:ilvl w:val="0"/>
           <w:numId w:val="3"/>
@@ -1584,44 +1637,80 @@
         <w:tab/>
       </w:r>
     </w:p>
-    <w:p>
-      <w:pPr>
-        <w:ind w:firstLine="720"/>
-        <w:rPr>
-          <w:lang w:val="en-US"/>
-        </w:rPr>
-      </w:pPr>
-      <w:sdt>
-        <w:sdtPr>
-          <w:rPr>
-            <w:lang w:val="en-US"/>
-          </w:rPr>
-          <w:id w:val="347379663"/>
-          <w:placeholder>
-            <w:docPart w:val="E56E68EDB3414E4FA2DBF8183205C7FC"/>
-          </w:placeholder>
-          <w:showingPlcHdr/>
-        </w:sdtPr>
-        <w:sdtContent>
-          <w:r>
-            <w:rPr>
-              <w:rStyle w:val="PlaceholderText"/>
-            </w:rPr>
-            <w:t>Click or tap here to enter text.</w:t>
-          </w:r>
-        </w:sdtContent>
-      </w:sdt>
-    </w:p>
-    <w:p>
-      <w:pPr>
-        <w:rPr>
-          <w:lang w:val="en-US"/>
-        </w:rPr>
-      </w:pPr>
-    </w:p>
-    <w:p>
-      <w:pPr>
-        <w:pStyle w:val="ListParagraph"/>
+    <w:sdt>
+      <w:sdtPr>
+        <w:rPr>
+          <w:lang w:val="en-US"/>
+        </w:rPr>
+        <w:id w:val="347379663"/>
+        <w:placeholder>
+          <w:docPart w:val="E56E68EDB3414E4FA2DBF8183205C7FC"/>
+        </w:placeholder>
+      </w:sdtPr>
+      <w:sdtContent>
+        <w:p>
+          <w:pPr>
+            <w:ind w:firstLine="720"/>
+            <w:rPr>
+              <w:lang w:val="en-US"/>
+            </w:rPr>
+          </w:pPr>
+          <w:r>
+            <w:rPr>
+              <w:lang w:val="en-US"/>
+            </w:rPr>
+            <w:t>Early bird popust nudi sniženu cijenu na ulaznice za one korisnike koji rezervaciju obave</w:t>
+          </w:r>
+        </w:p>
+        <w:p>
+          <w:pPr>
+            <w:rPr>
+              <w:lang w:val="en-US"/>
+            </w:rPr>
+          </w:pPr>
+          <w:r>
+            <w:rPr>
+              <w:lang w:val="en-US"/>
+            </w:rPr>
+            <w:t xml:space="preserve">ranije od </w:t>
+          </w:r>
+          <w:r>
+            <w:rPr>
+              <w:lang w:val="en-US"/>
+            </w:rPr>
+            <w:t xml:space="preserve">samog početka </w:t>
+          </w:r>
+          <w:r>
+            <w:rPr>
+              <w:lang w:val="en-US"/>
+            </w:rPr>
+            <w:t>prodaje redovnih ulaznica</w:t>
+          </w:r>
+          <w:r>
+            <w:rPr>
+              <w:lang w:val="en-US"/>
+            </w:rPr>
+            <w:t>. Nude se na određeni vremenski period</w:t>
+          </w:r>
+          <w:r>
+            <w:rPr>
+              <w:lang w:val="en-US"/>
+            </w:rPr>
+            <w:t>, gdje je broj ulaznica ograničen.</w:t>
+          </w:r>
+        </w:p>
+      </w:sdtContent>
+    </w:sdt>
+    <w:p>
+      <w:pPr>
+        <w:rPr>
+          <w:lang w:val="en-US"/>
+        </w:rPr>
+      </w:pPr>
+    </w:p>
+    <w:p>
+      <w:pPr>
+        <w:pStyle w:val="Odlomakpopisa"/>
         <w:numPr>
           <w:ilvl w:val="0"/>
           <w:numId w:val="3"/>
@@ -1806,7 +1895,7 @@
         <w:sdtContent>
           <w:r>
             <w:rPr>
-              <w:rStyle w:val="PlaceholderText"/>
+              <w:rStyle w:val="Tekstrezerviranogmjesta"/>
             </w:rPr>
             <w:t>Click or tap here to enter text.</w:t>
           </w:r>
@@ -1822,7 +1911,7 @@
     </w:p>
     <w:p>
       <w:pPr>
-        <w:pStyle w:val="ListParagraph"/>
+        <w:pStyle w:val="Odlomakpopisa"/>
         <w:numPr>
           <w:ilvl w:val="0"/>
           <w:numId w:val="3"/>
@@ -2007,7 +2096,7 @@
         <w:sdtContent>
           <w:r>
             <w:rPr>
-              <w:rStyle w:val="PlaceholderText"/>
+              <w:rStyle w:val="Tekstrezerviranogmjesta"/>
             </w:rPr>
             <w:t>Click or tap here to enter text.</w:t>
           </w:r>
@@ -2023,7 +2112,7 @@
     </w:p>
     <w:p>
       <w:pPr>
-        <w:pStyle w:val="ListParagraph"/>
+        <w:pStyle w:val="Odlomakpopisa"/>
         <w:numPr>
           <w:ilvl w:val="0"/>
           <w:numId w:val="3"/>
@@ -2085,7 +2174,6 @@
           <w:b/>
           <w:lang w:val="en-US"/>
         </w:rPr>
-        <w:lastRenderedPageBreak/>
         <w:t>Vrsta funkcionalnosti:</w:t>
       </w:r>
       <w:r>
@@ -2209,7 +2297,7 @@
         <w:sdtContent>
           <w:r>
             <w:rPr>
-              <w:rStyle w:val="PlaceholderText"/>
+              <w:rStyle w:val="Tekstrezerviranogmjesta"/>
             </w:rPr>
             <w:t>Click or tap here to enter text.</w:t>
           </w:r>
@@ -2225,7 +2313,7 @@
     </w:p>
     <w:p>
       <w:pPr>
-        <w:pStyle w:val="ListParagraph"/>
+        <w:pStyle w:val="Odlomakpopisa"/>
         <w:numPr>
           <w:ilvl w:val="0"/>
           <w:numId w:val="3"/>
@@ -2410,7 +2498,7 @@
         <w:sdtContent>
           <w:r>
             <w:rPr>
-              <w:rStyle w:val="PlaceholderText"/>
+              <w:rStyle w:val="Tekstrezerviranogmjesta"/>
             </w:rPr>
             <w:t>Click or tap here to enter text.</w:t>
           </w:r>
@@ -2426,7 +2514,7 @@
     </w:p>
     <w:p>
       <w:pPr>
-        <w:pStyle w:val="ListParagraph"/>
+        <w:pStyle w:val="Odlomakpopisa"/>
         <w:numPr>
           <w:ilvl w:val="0"/>
           <w:numId w:val="3"/>
@@ -2611,7 +2699,7 @@
         <w:sdtContent>
           <w:r>
             <w:rPr>
-              <w:rStyle w:val="PlaceholderText"/>
+              <w:rStyle w:val="Tekstrezerviranogmjesta"/>
             </w:rPr>
             <w:t>Click or tap here to enter text.</w:t>
           </w:r>
@@ -2620,7 +2708,7 @@
     </w:p>
     <w:p>
       <w:pPr>
-        <w:pStyle w:val="ListParagraph"/>
+        <w:pStyle w:val="Odlomakpopisa"/>
         <w:ind w:left="810"/>
         <w:rPr>
           <w:lang w:val="en-US"/>
@@ -2629,7 +2717,7 @@
     </w:p>
     <w:p>
       <w:pPr>
-        <w:pStyle w:val="ListParagraph"/>
+        <w:pStyle w:val="Odlomakpopisa"/>
         <w:numPr>
           <w:ilvl w:val="0"/>
           <w:numId w:val="3"/>
@@ -2691,14 +2779,7 @@
           <w:b/>
           <w:lang w:val="en-US"/>
         </w:rPr>
-        <w:t>Vrsta funkcionalnosti</w:t>
-      </w:r>
-      <w:r>
-        <w:rPr>
-          <w:b/>
-          <w:lang w:val="en-US"/>
-        </w:rPr>
-        <w:t xml:space="preserve">: </w:t>
+        <w:t xml:space="preserve">Vrsta funkcionalnosti: </w:t>
       </w:r>
       <w:r>
         <w:rPr>
@@ -2795,7 +2876,7 @@
         <w:sdtContent>
           <w:r>
             <w:rPr>
-              <w:rStyle w:val="PlaceholderText"/>
+              <w:rStyle w:val="Tekstrezerviranogmjesta"/>
             </w:rPr>
             <w:t>Click or tap here to enter text.</w:t>
           </w:r>
@@ -2902,7 +2983,7 @@
     </w:p>
     <w:p>
       <w:pPr>
-        <w:pStyle w:val="Heading2"/>
+        <w:pStyle w:val="Naslov2"/>
         <w:rPr>
           <w:lang w:val="en-US"/>
         </w:rPr>
@@ -2970,7 +3051,7 @@
     </w:p>
     <w:p>
       <w:pPr>
-        <w:pStyle w:val="ListParagraph"/>
+        <w:pStyle w:val="Odlomakpopisa"/>
         <w:numPr>
           <w:ilvl w:val="0"/>
           <w:numId w:val="2"/>
@@ -3096,7 +3177,7 @@
     </w:p>
     <w:tbl>
       <w:tblPr>
-        <w:tblStyle w:val="TableGrid"/>
+        <w:tblStyle w:val="Reetkatablice"/>
         <w:tblW w:w="0" w:type="auto"/>
         <w:tblInd w:w="715" w:type="dxa"/>
         <w:tblLook w:val="04A0" w:firstRow="1" w:lastRow="0" w:firstColumn="1" w:lastColumn="0" w:noHBand="0" w:noVBand="1"/>
@@ -3178,7 +3259,7 @@
             <w:sdtContent>
               <w:p>
                 <w:pPr>
-                  <w:pStyle w:val="ListParagraph"/>
+                  <w:pStyle w:val="Odlomakpopisa"/>
                   <w:numPr>
                     <w:ilvl w:val="0"/>
                     <w:numId w:val="12"/>
@@ -3260,7 +3341,7 @@
             <w:sdtContent>
               <w:p>
                 <w:pPr>
-                  <w:pStyle w:val="ListParagraph"/>
+                  <w:pStyle w:val="Odlomakpopisa"/>
                   <w:numPr>
                     <w:ilvl w:val="0"/>
                     <w:numId w:val="12"/>
@@ -3353,7 +3434,7 @@
             <w:sdtContent>
               <w:p>
                 <w:pPr>
-                  <w:pStyle w:val="ListParagraph"/>
+                  <w:pStyle w:val="Odlomakpopisa"/>
                   <w:numPr>
                     <w:ilvl w:val="0"/>
                     <w:numId w:val="12"/>
@@ -3384,7 +3465,7 @@
               </w:p>
               <w:p>
                 <w:pPr>
-                  <w:pStyle w:val="ListParagraph"/>
+                  <w:pStyle w:val="Odlomakpopisa"/>
                   <w:ind w:left="630"/>
                   <w:jc w:val="left"/>
                   <w:rPr>
@@ -3446,7 +3527,7 @@
           </w:tcPr>
           <w:p>
             <w:pPr>
-              <w:pStyle w:val="ListParagraph"/>
+              <w:pStyle w:val="Odlomakpopisa"/>
               <w:numPr>
                 <w:ilvl w:val="0"/>
                 <w:numId w:val="12"/>
@@ -3513,7 +3594,7 @@
           </w:tcPr>
           <w:p>
             <w:pPr>
-              <w:pStyle w:val="ListParagraph"/>
+              <w:pStyle w:val="Odlomakpopisa"/>
               <w:numPr>
                 <w:ilvl w:val="0"/>
                 <w:numId w:val="22"/>
@@ -3593,7 +3674,7 @@
           </w:tcPr>
           <w:p>
             <w:pPr>
-              <w:pStyle w:val="ListParagraph"/>
+              <w:pStyle w:val="Odlomakpopisa"/>
               <w:numPr>
                 <w:ilvl w:val="0"/>
                 <w:numId w:val="21"/>
@@ -3673,7 +3754,7 @@
           </w:tcPr>
           <w:p>
             <w:pPr>
-              <w:pStyle w:val="ListParagraph"/>
+              <w:pStyle w:val="Odlomakpopisa"/>
               <w:numPr>
                 <w:ilvl w:val="0"/>
                 <w:numId w:val="20"/>
@@ -3753,7 +3834,7 @@
     </w:p>
     <w:p>
       <w:pPr>
-        <w:pStyle w:val="ListParagraph"/>
+        <w:pStyle w:val="Odlomakpopisa"/>
         <w:numPr>
           <w:ilvl w:val="0"/>
           <w:numId w:val="2"/>
@@ -3879,7 +3960,7 @@
     </w:p>
     <w:tbl>
       <w:tblPr>
-        <w:tblStyle w:val="TableGrid"/>
+        <w:tblStyle w:val="Reetkatablice"/>
         <w:tblW w:w="0" w:type="auto"/>
         <w:tblInd w:w="715" w:type="dxa"/>
         <w:tblLook w:val="04A0" w:firstRow="1" w:lastRow="0" w:firstColumn="1" w:lastColumn="0" w:noHBand="0" w:noVBand="1"/>
@@ -3911,7 +3992,6 @@
                 <w:b/>
                 <w:lang w:val="en-US"/>
               </w:rPr>
-              <w:lastRenderedPageBreak/>
               <w:t>Funkcionalnost sistema</w:t>
             </w:r>
           </w:p>
@@ -3963,7 +4043,7 @@
             <w:sdtContent>
               <w:p>
                 <w:pPr>
-                  <w:pStyle w:val="ListParagraph"/>
+                  <w:pStyle w:val="Odlomakpopisa"/>
                   <w:numPr>
                     <w:ilvl w:val="0"/>
                     <w:numId w:val="11"/>
@@ -3983,7 +4063,6 @@
                       <w:docPart w:val="340A17872E524DB8BE243CF090F17F5D"/>
                     </w:placeholder>
                   </w:sdtPr>
-                  <w:sdtEndPr/>
                   <w:sdtContent>
                     <w:r>
                       <w:rPr>
@@ -4143,7 +4222,7 @@
             <w:sdtContent>
               <w:p>
                 <w:pPr>
-                  <w:pStyle w:val="ListParagraph"/>
+                  <w:pStyle w:val="Odlomakpopisa"/>
                   <w:numPr>
                     <w:ilvl w:val="0"/>
                     <w:numId w:val="20"/>
@@ -4227,7 +4306,7 @@
     </w:p>
     <w:p>
       <w:pPr>
-        <w:pStyle w:val="ListParagraph"/>
+        <w:pStyle w:val="Odlomakpopisa"/>
         <w:numPr>
           <w:ilvl w:val="0"/>
           <w:numId w:val="2"/>
@@ -4353,7 +4432,7 @@
     </w:p>
     <w:tbl>
       <w:tblPr>
-        <w:tblStyle w:val="TableGrid"/>
+        <w:tblStyle w:val="Reetkatablice"/>
         <w:tblW w:w="0" w:type="auto"/>
         <w:tblInd w:w="715" w:type="dxa"/>
         <w:tblLook w:val="04A0" w:firstRow="1" w:lastRow="0" w:firstColumn="1" w:lastColumn="0" w:noHBand="0" w:noVBand="1"/>
@@ -4436,7 +4515,7 @@
             <w:sdtContent>
               <w:p>
                 <w:pPr>
-                  <w:pStyle w:val="ListParagraph"/>
+                  <w:pStyle w:val="Odlomakpopisa"/>
                   <w:numPr>
                     <w:ilvl w:val="0"/>
                     <w:numId w:val="22"/>
@@ -4648,7 +4727,7 @@
           </w:sdt>
           <w:p>
             <w:pPr>
-              <w:pStyle w:val="ListParagraph"/>
+              <w:pStyle w:val="Odlomakpopisa"/>
               <w:jc w:val="left"/>
               <w:rPr>
                 <w:color w:val="808080" w:themeColor="background1" w:themeShade="80"/>
@@ -4735,7 +4814,7 @@
     </w:p>
     <w:p>
       <w:pPr>
-        <w:pStyle w:val="ListParagraph"/>
+        <w:pStyle w:val="Odlomakpopisa"/>
         <w:numPr>
           <w:ilvl w:val="0"/>
           <w:numId w:val="2"/>
@@ -4861,7 +4940,7 @@
     </w:p>
     <w:tbl>
       <w:tblPr>
-        <w:tblStyle w:val="TableGrid"/>
+        <w:tblStyle w:val="Reetkatablice"/>
         <w:tblW w:w="0" w:type="auto"/>
         <w:tblInd w:w="715" w:type="dxa"/>
         <w:tblLook w:val="04A0" w:firstRow="1" w:lastRow="0" w:firstColumn="1" w:lastColumn="0" w:noHBand="0" w:noVBand="1"/>
@@ -5248,7 +5327,7 @@
     </w:p>
     <w:p>
       <w:pPr>
-        <w:pStyle w:val="ListParagraph"/>
+        <w:pStyle w:val="Odlomakpopisa"/>
         <w:numPr>
           <w:ilvl w:val="0"/>
           <w:numId w:val="2"/>
@@ -5280,7 +5359,7 @@
         <w:sdtContent>
           <w:r>
             <w:rPr>
-              <w:rStyle w:val="PlaceholderText"/>
+              <w:rStyle w:val="Tekstrezerviranogmjesta"/>
             </w:rPr>
             <w:t>Click or tap here to enter text.</w:t>
           </w:r>
@@ -5335,7 +5414,7 @@
         <w:sdtContent>
           <w:r>
             <w:rPr>
-              <w:rStyle w:val="PlaceholderText"/>
+              <w:rStyle w:val="Tekstrezerviranogmjesta"/>
             </w:rPr>
             <w:t>Choose an item.</w:t>
           </w:r>
@@ -5375,7 +5454,7 @@
     </w:p>
     <w:tbl>
       <w:tblPr>
-        <w:tblStyle w:val="TableGrid"/>
+        <w:tblStyle w:val="Reetkatablice"/>
         <w:tblW w:w="0" w:type="auto"/>
         <w:tblInd w:w="715" w:type="dxa"/>
         <w:tblLook w:val="04A0" w:firstRow="1" w:lastRow="0" w:firstColumn="1" w:lastColumn="0" w:noHBand="0" w:noVBand="1"/>
@@ -5520,7 +5599,7 @@
                 </w:pPr>
                 <w:r>
                   <w:rPr>
-                    <w:rStyle w:val="PlaceholderText"/>
+                    <w:rStyle w:val="Tekstrezerviranogmjesta"/>
                   </w:rPr>
                   <w:t>Choose an item.</w:t>
                 </w:r>
@@ -5614,7 +5693,7 @@
                 </w:pPr>
                 <w:r>
                   <w:rPr>
-                    <w:rStyle w:val="PlaceholderText"/>
+                    <w:rStyle w:val="Tekstrezerviranogmjesta"/>
                   </w:rPr>
                   <w:t>Choose an item.</w:t>
                 </w:r>
@@ -5708,7 +5787,7 @@
                 </w:pPr>
                 <w:r>
                   <w:rPr>
-                    <w:rStyle w:val="PlaceholderText"/>
+                    <w:rStyle w:val="Tekstrezerviranogmjesta"/>
                   </w:rPr>
                   <w:t>Choose an item.</w:t>
                 </w:r>
@@ -5746,7 +5825,7 @@
     </w:p>
     <w:p>
       <w:pPr>
-        <w:pStyle w:val="Heading2"/>
+        <w:pStyle w:val="Naslov2"/>
         <w:rPr>
           <w:lang w:val="en-US"/>
         </w:rPr>
@@ -5790,7 +5869,7 @@
     </w:p>
     <w:p>
       <w:pPr>
-        <w:pStyle w:val="ListParagraph"/>
+        <w:pStyle w:val="Odlomakpopisa"/>
         <w:numPr>
           <w:ilvl w:val="0"/>
           <w:numId w:val="10"/>
@@ -5944,7 +6023,7 @@
     </w:p>
     <w:p>
       <w:pPr>
-        <w:pStyle w:val="ListParagraph"/>
+        <w:pStyle w:val="Odlomakpopisa"/>
         <w:numPr>
           <w:ilvl w:val="0"/>
           <w:numId w:val="10"/>
@@ -5980,7 +6059,7 @@
         <w:sdtContent>
           <w:r>
             <w:rPr>
-              <w:rStyle w:val="PlaceholderText"/>
+              <w:rStyle w:val="Tekstrezerviranogmjesta"/>
             </w:rPr>
             <w:t>Click or tap here to enter text.</w:t>
           </w:r>
@@ -6075,7 +6154,7 @@
         <w:sdtContent>
           <w:r>
             <w:rPr>
-              <w:rStyle w:val="PlaceholderText"/>
+              <w:rStyle w:val="Tekstrezerviranogmjesta"/>
             </w:rPr>
             <w:t>Click or tap here to enter text.</w:t>
           </w:r>
@@ -6092,7 +6171,7 @@
     </w:p>
     <w:p>
       <w:pPr>
-        <w:pStyle w:val="ListParagraph"/>
+        <w:pStyle w:val="Odlomakpopisa"/>
         <w:numPr>
           <w:ilvl w:val="0"/>
           <w:numId w:val="10"/>
@@ -6128,7 +6207,7 @@
         <w:sdtContent>
           <w:r>
             <w:rPr>
-              <w:rStyle w:val="PlaceholderText"/>
+              <w:rStyle w:val="Tekstrezerviranogmjesta"/>
             </w:rPr>
             <w:t>Click or tap here to enter text.</w:t>
           </w:r>
@@ -6223,7 +6302,7 @@
         <w:sdtContent>
           <w:r>
             <w:rPr>
-              <w:rStyle w:val="PlaceholderText"/>
+              <w:rStyle w:val="Tekstrezerviranogmjesta"/>
             </w:rPr>
             <w:t>Click or tap here to enter text.</w:t>
           </w:r>
@@ -7310,7 +7389,7 @@
     <w:lvl w:ilvl="0" w:tplc="2758AFF0">
       <w:start w:val="1"/>
       <w:numFmt w:val="decimal"/>
-      <w:pStyle w:val="Heading2"/>
+      <w:pStyle w:val="Naslov2"/>
       <w:lvlText w:val="%1."/>
       <w:lvlJc w:val="left"/>
       <w:pPr>
@@ -9563,11 +9642,11 @@
       <w:lang w:val="bs-Latn-BA"/>
     </w:rPr>
   </w:style>
-  <w:style w:type="paragraph" w:styleId="Heading1">
+  <w:style w:type="paragraph" w:styleId="Naslov1">
     <w:name w:val="heading 1"/>
     <w:basedOn w:val="Normal"/>
     <w:next w:val="Normal"/>
-    <w:link w:val="Heading1Char"/>
+    <w:link w:val="Naslov1Char"/>
     <w:uiPriority w:val="9"/>
     <w:qFormat/>
     <w:rsid w:val="003937C7"/>
@@ -9584,11 +9663,11 @@
       <w:szCs w:val="32"/>
     </w:rPr>
   </w:style>
-  <w:style w:type="paragraph" w:styleId="Heading2">
+  <w:style w:type="paragraph" w:styleId="Naslov2">
     <w:name w:val="heading 2"/>
     <w:basedOn w:val="Normal"/>
     <w:next w:val="Normal"/>
-    <w:link w:val="Heading2Char"/>
+    <w:link w:val="Naslov2Char"/>
     <w:uiPriority w:val="9"/>
     <w:unhideWhenUsed/>
     <w:qFormat/>
@@ -9609,13 +9688,13 @@
       <w:szCs w:val="26"/>
     </w:rPr>
   </w:style>
-  <w:style w:type="character" w:default="1" w:styleId="DefaultParagraphFont">
+  <w:style w:type="character" w:default="1" w:styleId="Zadanifontodlomka">
     <w:name w:val="Default Paragraph Font"/>
     <w:uiPriority w:val="1"/>
     <w:semiHidden/>
     <w:unhideWhenUsed/>
   </w:style>
-  <w:style w:type="table" w:default="1" w:styleId="TableNormal">
+  <w:style w:type="table" w:default="1" w:styleId="Obinatablica">
     <w:name w:val="Normal Table"/>
     <w:uiPriority w:val="99"/>
     <w:semiHidden/>
@@ -9630,16 +9709,16 @@
       </w:tblCellMar>
     </w:tblPr>
   </w:style>
-  <w:style w:type="numbering" w:default="1" w:styleId="NoList">
+  <w:style w:type="numbering" w:default="1" w:styleId="Bezpopisa">
     <w:name w:val="No List"/>
     <w:uiPriority w:val="99"/>
     <w:semiHidden/>
     <w:unhideWhenUsed/>
   </w:style>
-  <w:style w:type="paragraph" w:styleId="Header">
+  <w:style w:type="paragraph" w:styleId="Zaglavlje">
     <w:name w:val="header"/>
     <w:basedOn w:val="Normal"/>
-    <w:link w:val="HeaderChar"/>
+    <w:link w:val="ZaglavljeChar"/>
     <w:uiPriority w:val="99"/>
     <w:unhideWhenUsed/>
     <w:rsid w:val="003937C7"/>
@@ -9650,10 +9729,10 @@
       </w:tabs>
     </w:pPr>
   </w:style>
-  <w:style w:type="character" w:customStyle="1" w:styleId="HeaderChar">
-    <w:name w:val="Header Char"/>
-    <w:basedOn w:val="DefaultParagraphFont"/>
-    <w:link w:val="Header"/>
+  <w:style w:type="character" w:customStyle="1" w:styleId="ZaglavljeChar">
+    <w:name w:val="Zaglavlje Char"/>
+    <w:basedOn w:val="Zadanifontodlomka"/>
+    <w:link w:val="Zaglavlje"/>
     <w:uiPriority w:val="99"/>
     <w:rsid w:val="003937C7"/>
     <w:rPr>
@@ -9661,10 +9740,10 @@
       <w:lang w:val="bs-Latn-BA"/>
     </w:rPr>
   </w:style>
-  <w:style w:type="paragraph" w:styleId="Footer">
+  <w:style w:type="paragraph" w:styleId="Podnoje">
     <w:name w:val="footer"/>
     <w:basedOn w:val="Normal"/>
-    <w:link w:val="FooterChar"/>
+    <w:link w:val="PodnojeChar"/>
     <w:uiPriority w:val="99"/>
     <w:unhideWhenUsed/>
     <w:rsid w:val="003937C7"/>
@@ -9675,10 +9754,10 @@
       </w:tabs>
     </w:pPr>
   </w:style>
-  <w:style w:type="character" w:customStyle="1" w:styleId="FooterChar">
-    <w:name w:val="Footer Char"/>
-    <w:basedOn w:val="DefaultParagraphFont"/>
-    <w:link w:val="Footer"/>
+  <w:style w:type="character" w:customStyle="1" w:styleId="PodnojeChar">
+    <w:name w:val="Podnožje Char"/>
+    <w:basedOn w:val="Zadanifontodlomka"/>
+    <w:link w:val="Podnoje"/>
     <w:uiPriority w:val="99"/>
     <w:rsid w:val="003937C7"/>
     <w:rPr>
@@ -9686,10 +9765,10 @@
       <w:lang w:val="bs-Latn-BA"/>
     </w:rPr>
   </w:style>
-  <w:style w:type="character" w:customStyle="1" w:styleId="Heading1Char">
-    <w:name w:val="Heading 1 Char"/>
-    <w:basedOn w:val="DefaultParagraphFont"/>
-    <w:link w:val="Heading1"/>
+  <w:style w:type="character" w:customStyle="1" w:styleId="Naslov1Char">
+    <w:name w:val="Naslov 1 Char"/>
+    <w:basedOn w:val="Zadanifontodlomka"/>
+    <w:link w:val="Naslov1"/>
     <w:uiPriority w:val="9"/>
     <w:rsid w:val="003937C7"/>
     <w:rPr>
@@ -9701,10 +9780,10 @@
       <w:lang w:val="bs-Latn-BA"/>
     </w:rPr>
   </w:style>
-  <w:style w:type="character" w:customStyle="1" w:styleId="Heading2Char">
-    <w:name w:val="Heading 2 Char"/>
-    <w:basedOn w:val="DefaultParagraphFont"/>
-    <w:link w:val="Heading2"/>
+  <w:style w:type="character" w:customStyle="1" w:styleId="Naslov2Char">
+    <w:name w:val="Naslov 2 Char"/>
+    <w:basedOn w:val="Zadanifontodlomka"/>
+    <w:link w:val="Naslov2"/>
     <w:uiPriority w:val="9"/>
     <w:rsid w:val="003937C7"/>
     <w:rPr>
@@ -9717,9 +9796,9 @@
       <w:lang w:val="bs-Latn-BA"/>
     </w:rPr>
   </w:style>
-  <w:style w:type="character" w:styleId="PlaceholderText">
+  <w:style w:type="character" w:styleId="Tekstrezerviranogmjesta">
     <w:name w:val="Placeholder Text"/>
-    <w:basedOn w:val="DefaultParagraphFont"/>
+    <w:basedOn w:val="Zadanifontodlomka"/>
     <w:uiPriority w:val="99"/>
     <w:semiHidden/>
     <w:rsid w:val="003937C7"/>
@@ -9727,7 +9806,7 @@
       <w:color w:val="808080"/>
     </w:rPr>
   </w:style>
-  <w:style w:type="paragraph" w:styleId="ListParagraph">
+  <w:style w:type="paragraph" w:styleId="Odlomakpopisa">
     <w:name w:val="List Paragraph"/>
     <w:basedOn w:val="Normal"/>
     <w:uiPriority w:val="34"/>
@@ -9738,9 +9817,9 @@
       <w:contextualSpacing/>
     </w:pPr>
   </w:style>
-  <w:style w:type="table" w:styleId="TableGrid">
+  <w:style w:type="table" w:styleId="Reetkatablice">
     <w:name w:val="Table Grid"/>
-    <w:basedOn w:val="TableNormal"/>
+    <w:basedOn w:val="Obinatablica"/>
     <w:uiPriority w:val="39"/>
     <w:rsid w:val="003937C7"/>
     <w:pPr>
@@ -9757,9 +9836,9 @@
       </w:tblBorders>
     </w:tblPr>
   </w:style>
-  <w:style w:type="character" w:styleId="CommentReference">
+  <w:style w:type="character" w:styleId="Referencakomentara">
     <w:name w:val="annotation reference"/>
-    <w:basedOn w:val="DefaultParagraphFont"/>
+    <w:basedOn w:val="Zadanifontodlomka"/>
     <w:uiPriority w:val="99"/>
     <w:semiHidden/>
     <w:unhideWhenUsed/>
@@ -9769,10 +9848,10 @@
       <w:szCs w:val="16"/>
     </w:rPr>
   </w:style>
-  <w:style w:type="paragraph" w:styleId="CommentText">
+  <w:style w:type="paragraph" w:styleId="Tekstkomentara">
     <w:name w:val="annotation text"/>
     <w:basedOn w:val="Normal"/>
-    <w:link w:val="CommentTextChar"/>
+    <w:link w:val="TekstkomentaraChar"/>
     <w:uiPriority w:val="99"/>
     <w:semiHidden/>
     <w:unhideWhenUsed/>
@@ -9782,10 +9861,10 @@
       <w:szCs w:val="20"/>
     </w:rPr>
   </w:style>
-  <w:style w:type="character" w:customStyle="1" w:styleId="CommentTextChar">
-    <w:name w:val="Comment Text Char"/>
-    <w:basedOn w:val="DefaultParagraphFont"/>
-    <w:link w:val="CommentText"/>
+  <w:style w:type="character" w:customStyle="1" w:styleId="TekstkomentaraChar">
+    <w:name w:val="Tekst komentara Char"/>
+    <w:basedOn w:val="Zadanifontodlomka"/>
+    <w:link w:val="Tekstkomentara"/>
     <w:uiPriority w:val="99"/>
     <w:semiHidden/>
     <w:rsid w:val="00D54B0C"/>
@@ -9797,11 +9876,11 @@
       <w:lang w:val="bs-Latn-BA"/>
     </w:rPr>
   </w:style>
-  <w:style w:type="paragraph" w:styleId="CommentSubject">
+  <w:style w:type="paragraph" w:styleId="Predmetkomentara">
     <w:name w:val="annotation subject"/>
-    <w:basedOn w:val="CommentText"/>
-    <w:next w:val="CommentText"/>
-    <w:link w:val="CommentSubjectChar"/>
+    <w:basedOn w:val="Tekstkomentara"/>
+    <w:next w:val="Tekstkomentara"/>
+    <w:link w:val="PredmetkomentaraChar"/>
     <w:uiPriority w:val="99"/>
     <w:semiHidden/>
     <w:unhideWhenUsed/>
@@ -9811,10 +9890,10 @@
       <w:bCs/>
     </w:rPr>
   </w:style>
-  <w:style w:type="character" w:customStyle="1" w:styleId="CommentSubjectChar">
-    <w:name w:val="Comment Subject Char"/>
-    <w:basedOn w:val="CommentTextChar"/>
-    <w:link w:val="CommentSubject"/>
+  <w:style w:type="character" w:customStyle="1" w:styleId="PredmetkomentaraChar">
+    <w:name w:val="Predmet komentara Char"/>
+    <w:basedOn w:val="TekstkomentaraChar"/>
+    <w:link w:val="Predmetkomentara"/>
     <w:uiPriority w:val="99"/>
     <w:semiHidden/>
     <w:rsid w:val="00D54B0C"/>
@@ -9828,10 +9907,10 @@
       <w:lang w:val="bs-Latn-BA"/>
     </w:rPr>
   </w:style>
-  <w:style w:type="paragraph" w:styleId="BalloonText">
+  <w:style w:type="paragraph" w:styleId="Tekstbalonia">
     <w:name w:val="Balloon Text"/>
     <w:basedOn w:val="Normal"/>
-    <w:link w:val="BalloonTextChar"/>
+    <w:link w:val="TekstbaloniaChar"/>
     <w:uiPriority w:val="99"/>
     <w:semiHidden/>
     <w:unhideWhenUsed/>
@@ -9842,10 +9921,10 @@
       <w:szCs w:val="18"/>
     </w:rPr>
   </w:style>
-  <w:style w:type="character" w:customStyle="1" w:styleId="BalloonTextChar">
-    <w:name w:val="Balloon Text Char"/>
-    <w:basedOn w:val="DefaultParagraphFont"/>
-    <w:link w:val="BalloonText"/>
+  <w:style w:type="character" w:customStyle="1" w:styleId="TekstbaloniaChar">
+    <w:name w:val="Tekst balončića Char"/>
+    <w:basedOn w:val="Zadanifontodlomka"/>
+    <w:link w:val="Tekstbalonia"/>
     <w:uiPriority w:val="99"/>
     <w:semiHidden/>
     <w:rsid w:val="00DE41B7"/>
@@ -9902,7 +9981,7 @@
         <w:p>
           <w:r>
             <w:rPr>
-              <w:rStyle w:val="PlaceholderText"/>
+              <w:rStyle w:val="Tekstrezerviranogmjesta"/>
             </w:rPr>
             <w:t>Click or tap here to enter text.</w:t>
           </w:r>
@@ -9931,7 +10010,7 @@
           </w:pPr>
           <w:r>
             <w:rPr>
-              <w:rStyle w:val="PlaceholderText"/>
+              <w:rStyle w:val="Tekstrezerviranogmjesta"/>
             </w:rPr>
             <w:t>Click or tap here to enter text.</w:t>
           </w:r>
@@ -9960,7 +10039,7 @@
           </w:pPr>
           <w:r>
             <w:rPr>
-              <w:rStyle w:val="PlaceholderText"/>
+              <w:rStyle w:val="Tekstrezerviranogmjesta"/>
             </w:rPr>
             <w:t>Click or tap here to enter text.</w:t>
           </w:r>
@@ -9989,7 +10068,7 @@
           </w:pPr>
           <w:r>
             <w:rPr>
-              <w:rStyle w:val="PlaceholderText"/>
+              <w:rStyle w:val="Tekstrezerviranogmjesta"/>
             </w:rPr>
             <w:t>Click or tap here to enter text.</w:t>
           </w:r>
@@ -10018,7 +10097,7 @@
           </w:pPr>
           <w:r>
             <w:rPr>
-              <w:rStyle w:val="PlaceholderText"/>
+              <w:rStyle w:val="Tekstrezerviranogmjesta"/>
             </w:rPr>
             <w:t>Click or tap here to enter text.</w:t>
           </w:r>
@@ -10047,7 +10126,7 @@
           </w:pPr>
           <w:r>
             <w:rPr>
-              <w:rStyle w:val="PlaceholderText"/>
+              <w:rStyle w:val="Tekstrezerviranogmjesta"/>
             </w:rPr>
             <w:t>Click or tap here to enter text.</w:t>
           </w:r>
@@ -10076,7 +10155,7 @@
           </w:pPr>
           <w:r>
             <w:rPr>
-              <w:rStyle w:val="PlaceholderText"/>
+              <w:rStyle w:val="Tekstrezerviranogmjesta"/>
             </w:rPr>
             <w:t>Click or tap here to enter text.</w:t>
           </w:r>
@@ -10105,7 +10184,7 @@
           </w:pPr>
           <w:r>
             <w:rPr>
-              <w:rStyle w:val="PlaceholderText"/>
+              <w:rStyle w:val="Tekstrezerviranogmjesta"/>
             </w:rPr>
             <w:t>Click or tap here to enter text.</w:t>
           </w:r>
@@ -10134,7 +10213,7 @@
           </w:pPr>
           <w:r>
             <w:rPr>
-              <w:rStyle w:val="PlaceholderText"/>
+              <w:rStyle w:val="Tekstrezerviranogmjesta"/>
             </w:rPr>
             <w:t>Click or tap here to enter text.</w:t>
           </w:r>
@@ -10163,7 +10242,7 @@
           </w:pPr>
           <w:r>
             <w:rPr>
-              <w:rStyle w:val="PlaceholderText"/>
+              <w:rStyle w:val="Tekstrezerviranogmjesta"/>
             </w:rPr>
             <w:t>Click or tap here to enter text.</w:t>
           </w:r>
@@ -10192,7 +10271,7 @@
           </w:pPr>
           <w:r>
             <w:rPr>
-              <w:rStyle w:val="PlaceholderText"/>
+              <w:rStyle w:val="Tekstrezerviranogmjesta"/>
             </w:rPr>
             <w:t>Click or tap here to enter text.</w:t>
           </w:r>
@@ -10221,7 +10300,7 @@
           </w:pPr>
           <w:r>
             <w:rPr>
-              <w:rStyle w:val="PlaceholderText"/>
+              <w:rStyle w:val="Tekstrezerviranogmjesta"/>
             </w:rPr>
             <w:t>Click or tap here to enter text.</w:t>
           </w:r>
@@ -10250,7 +10329,7 @@
           </w:pPr>
           <w:r>
             <w:rPr>
-              <w:rStyle w:val="PlaceholderText"/>
+              <w:rStyle w:val="Tekstrezerviranogmjesta"/>
             </w:rPr>
             <w:t>Click or tap here to enter text.</w:t>
           </w:r>
@@ -10276,7 +10355,7 @@
         <w:p>
           <w:r>
             <w:rPr>
-              <w:rStyle w:val="PlaceholderText"/>
+              <w:rStyle w:val="Tekstrezerviranogmjesta"/>
             </w:rPr>
             <w:t>Choose an item.</w:t>
           </w:r>
@@ -10305,7 +10384,7 @@
           </w:pPr>
           <w:r>
             <w:rPr>
-              <w:rStyle w:val="PlaceholderText"/>
+              <w:rStyle w:val="Tekstrezerviranogmjesta"/>
             </w:rPr>
             <w:t>Choose an item.</w:t>
           </w:r>
@@ -10334,7 +10413,7 @@
           </w:pPr>
           <w:r>
             <w:rPr>
-              <w:rStyle w:val="PlaceholderText"/>
+              <w:rStyle w:val="Tekstrezerviranogmjesta"/>
             </w:rPr>
             <w:t>Click or tap here to enter text.</w:t>
           </w:r>
@@ -10363,7 +10442,7 @@
           </w:pPr>
           <w:r>
             <w:rPr>
-              <w:rStyle w:val="PlaceholderText"/>
+              <w:rStyle w:val="Tekstrezerviranogmjesta"/>
             </w:rPr>
             <w:t>Choose an item.</w:t>
           </w:r>
@@ -10392,7 +10471,7 @@
           </w:pPr>
           <w:r>
             <w:rPr>
-              <w:rStyle w:val="PlaceholderText"/>
+              <w:rStyle w:val="Tekstrezerviranogmjesta"/>
             </w:rPr>
             <w:t>Click or tap here to enter text.</w:t>
           </w:r>
@@ -10421,7 +10500,7 @@
           </w:pPr>
           <w:r>
             <w:rPr>
-              <w:rStyle w:val="PlaceholderText"/>
+              <w:rStyle w:val="Tekstrezerviranogmjesta"/>
             </w:rPr>
             <w:t>Click or tap here to enter text.</w:t>
           </w:r>
@@ -10450,7 +10529,7 @@
           </w:pPr>
           <w:r>
             <w:rPr>
-              <w:rStyle w:val="PlaceholderText"/>
+              <w:rStyle w:val="Tekstrezerviranogmjesta"/>
             </w:rPr>
             <w:t>Choose an item.</w:t>
           </w:r>
@@ -10479,7 +10558,7 @@
           </w:pPr>
           <w:r>
             <w:rPr>
-              <w:rStyle w:val="PlaceholderText"/>
+              <w:rStyle w:val="Tekstrezerviranogmjesta"/>
             </w:rPr>
             <w:t>Click or tap here to enter text.</w:t>
           </w:r>
@@ -10508,7 +10587,7 @@
           </w:pPr>
           <w:r>
             <w:rPr>
-              <w:rStyle w:val="PlaceholderText"/>
+              <w:rStyle w:val="Tekstrezerviranogmjesta"/>
             </w:rPr>
             <w:t>Choose an item.</w:t>
           </w:r>
@@ -10537,7 +10616,7 @@
           </w:pPr>
           <w:r>
             <w:rPr>
-              <w:rStyle w:val="PlaceholderText"/>
+              <w:rStyle w:val="Tekstrezerviranogmjesta"/>
             </w:rPr>
             <w:t>Click or tap here to enter text.</w:t>
           </w:r>
@@ -10566,7 +10645,7 @@
           </w:pPr>
           <w:r>
             <w:rPr>
-              <w:rStyle w:val="PlaceholderText"/>
+              <w:rStyle w:val="Tekstrezerviranogmjesta"/>
             </w:rPr>
             <w:t>Choose an item.</w:t>
           </w:r>
@@ -10595,7 +10674,7 @@
           </w:pPr>
           <w:r>
             <w:rPr>
-              <w:rStyle w:val="PlaceholderText"/>
+              <w:rStyle w:val="Tekstrezerviranogmjesta"/>
             </w:rPr>
             <w:t>Click or tap here to enter text.</w:t>
           </w:r>
@@ -10624,7 +10703,7 @@
           </w:pPr>
           <w:r>
             <w:rPr>
-              <w:rStyle w:val="PlaceholderText"/>
+              <w:rStyle w:val="Tekstrezerviranogmjesta"/>
             </w:rPr>
             <w:t>Click or tap here to enter text.</w:t>
           </w:r>
@@ -10653,7 +10732,7 @@
           </w:pPr>
           <w:r>
             <w:rPr>
-              <w:rStyle w:val="PlaceholderText"/>
+              <w:rStyle w:val="Tekstrezerviranogmjesta"/>
             </w:rPr>
             <w:t>Choose an item.</w:t>
           </w:r>
@@ -10682,7 +10761,7 @@
           </w:pPr>
           <w:r>
             <w:rPr>
-              <w:rStyle w:val="PlaceholderText"/>
+              <w:rStyle w:val="Tekstrezerviranogmjesta"/>
             </w:rPr>
             <w:t>Choose an item.</w:t>
           </w:r>
@@ -10711,7 +10790,7 @@
           </w:pPr>
           <w:r>
             <w:rPr>
-              <w:rStyle w:val="PlaceholderText"/>
+              <w:rStyle w:val="Tekstrezerviranogmjesta"/>
             </w:rPr>
             <w:t>Click or tap here to enter text.</w:t>
           </w:r>
@@ -10740,7 +10819,7 @@
           </w:pPr>
           <w:r>
             <w:rPr>
-              <w:rStyle w:val="PlaceholderText"/>
+              <w:rStyle w:val="Tekstrezerviranogmjesta"/>
             </w:rPr>
             <w:t>Choose an item.</w:t>
           </w:r>
@@ -10769,7 +10848,7 @@
           </w:pPr>
           <w:r>
             <w:rPr>
-              <w:rStyle w:val="PlaceholderText"/>
+              <w:rStyle w:val="Tekstrezerviranogmjesta"/>
             </w:rPr>
             <w:t>Click or tap here to enter text.</w:t>
           </w:r>
@@ -10798,7 +10877,7 @@
           </w:pPr>
           <w:r>
             <w:rPr>
-              <w:rStyle w:val="PlaceholderText"/>
+              <w:rStyle w:val="Tekstrezerviranogmjesta"/>
             </w:rPr>
             <w:t>Click or tap here to enter text.</w:t>
           </w:r>
@@ -10827,7 +10906,7 @@
           </w:pPr>
           <w:r>
             <w:rPr>
-              <w:rStyle w:val="PlaceholderText"/>
+              <w:rStyle w:val="Tekstrezerviranogmjesta"/>
             </w:rPr>
             <w:t>Choose an item.</w:t>
           </w:r>
@@ -10856,7 +10935,7 @@
           </w:pPr>
           <w:r>
             <w:rPr>
-              <w:rStyle w:val="PlaceholderText"/>
+              <w:rStyle w:val="Tekstrezerviranogmjesta"/>
             </w:rPr>
             <w:t>Click or tap here to enter text.</w:t>
           </w:r>
@@ -10885,7 +10964,7 @@
           </w:pPr>
           <w:r>
             <w:rPr>
-              <w:rStyle w:val="PlaceholderText"/>
+              <w:rStyle w:val="Tekstrezerviranogmjesta"/>
             </w:rPr>
             <w:t>Choose an item.</w:t>
           </w:r>
@@ -10914,7 +10993,7 @@
           </w:pPr>
           <w:r>
             <w:rPr>
-              <w:rStyle w:val="PlaceholderText"/>
+              <w:rStyle w:val="Tekstrezerviranogmjesta"/>
             </w:rPr>
             <w:t>Click or tap here to enter text.</w:t>
           </w:r>
@@ -10943,7 +11022,7 @@
           </w:pPr>
           <w:r>
             <w:rPr>
-              <w:rStyle w:val="PlaceholderText"/>
+              <w:rStyle w:val="Tekstrezerviranogmjesta"/>
             </w:rPr>
             <w:t>Choose an item.</w:t>
           </w:r>
@@ -10972,7 +11051,7 @@
           </w:pPr>
           <w:r>
             <w:rPr>
-              <w:rStyle w:val="PlaceholderText"/>
+              <w:rStyle w:val="Tekstrezerviranogmjesta"/>
             </w:rPr>
             <w:t>Click or tap here to enter text.</w:t>
           </w:r>
@@ -11001,7 +11080,7 @@
           </w:pPr>
           <w:r>
             <w:rPr>
-              <w:rStyle w:val="PlaceholderText"/>
+              <w:rStyle w:val="Tekstrezerviranogmjesta"/>
             </w:rPr>
             <w:t>Click or tap here to enter text.</w:t>
           </w:r>
@@ -11030,7 +11109,7 @@
           </w:pPr>
           <w:r>
             <w:rPr>
-              <w:rStyle w:val="PlaceholderText"/>
+              <w:rStyle w:val="Tekstrezerviranogmjesta"/>
             </w:rPr>
             <w:t>Choose an item.</w:t>
           </w:r>
@@ -11059,7 +11138,7 @@
           </w:pPr>
           <w:r>
             <w:rPr>
-              <w:rStyle w:val="PlaceholderText"/>
+              <w:rStyle w:val="Tekstrezerviranogmjesta"/>
             </w:rPr>
             <w:t>Click or tap here to enter text.</w:t>
           </w:r>
@@ -11088,7 +11167,7 @@
           </w:pPr>
           <w:r>
             <w:rPr>
-              <w:rStyle w:val="PlaceholderText"/>
+              <w:rStyle w:val="Tekstrezerviranogmjesta"/>
             </w:rPr>
             <w:t>Choose an item.</w:t>
           </w:r>
@@ -11117,7 +11196,7 @@
           </w:pPr>
           <w:r>
             <w:rPr>
-              <w:rStyle w:val="PlaceholderText"/>
+              <w:rStyle w:val="Tekstrezerviranogmjesta"/>
             </w:rPr>
             <w:t>Click or tap here to enter text.</w:t>
           </w:r>
@@ -11146,7 +11225,7 @@
           </w:pPr>
           <w:r>
             <w:rPr>
-              <w:rStyle w:val="PlaceholderText"/>
+              <w:rStyle w:val="Tekstrezerviranogmjesta"/>
             </w:rPr>
             <w:t>Click or tap here to enter text.</w:t>
           </w:r>
@@ -11175,7 +11254,7 @@
           </w:pPr>
           <w:r>
             <w:rPr>
-              <w:rStyle w:val="PlaceholderText"/>
+              <w:rStyle w:val="Tekstrezerviranogmjesta"/>
             </w:rPr>
             <w:t>Click or tap here to enter text.</w:t>
           </w:r>
@@ -11204,7 +11283,7 @@
           </w:pPr>
           <w:r>
             <w:rPr>
-              <w:rStyle w:val="PlaceholderText"/>
+              <w:rStyle w:val="Tekstrezerviranogmjesta"/>
             </w:rPr>
             <w:t>Click or tap here to enter text.</w:t>
           </w:r>
@@ -11233,7 +11312,7 @@
           </w:pPr>
           <w:r>
             <w:rPr>
-              <w:rStyle w:val="PlaceholderText"/>
+              <w:rStyle w:val="Tekstrezerviranogmjesta"/>
             </w:rPr>
             <w:t>Click or tap here to enter text.</w:t>
           </w:r>
@@ -11262,7 +11341,7 @@
           </w:pPr>
           <w:r>
             <w:rPr>
-              <w:rStyle w:val="PlaceholderText"/>
+              <w:rStyle w:val="Tekstrezerviranogmjesta"/>
             </w:rPr>
             <w:t>Choose an item.</w:t>
           </w:r>
@@ -11291,7 +11370,7 @@
           </w:pPr>
           <w:r>
             <w:rPr>
-              <w:rStyle w:val="PlaceholderText"/>
+              <w:rStyle w:val="Tekstrezerviranogmjesta"/>
             </w:rPr>
             <w:t>Choose an item.</w:t>
           </w:r>
@@ -11320,7 +11399,7 @@
           </w:pPr>
           <w:r>
             <w:rPr>
-              <w:rStyle w:val="PlaceholderText"/>
+              <w:rStyle w:val="Tekstrezerviranogmjesta"/>
             </w:rPr>
             <w:t>Choose an item.</w:t>
           </w:r>
@@ -11349,7 +11428,7 @@
           </w:pPr>
           <w:r>
             <w:rPr>
-              <w:rStyle w:val="PlaceholderText"/>
+              <w:rStyle w:val="Tekstrezerviranogmjesta"/>
             </w:rPr>
             <w:t>Choose an item.</w:t>
           </w:r>
@@ -11378,7 +11457,7 @@
           </w:pPr>
           <w:r>
             <w:rPr>
-              <w:rStyle w:val="PlaceholderText"/>
+              <w:rStyle w:val="Tekstrezerviranogmjesta"/>
             </w:rPr>
             <w:t>Choose an item.</w:t>
           </w:r>
@@ -11407,7 +11486,7 @@
           </w:pPr>
           <w:r>
             <w:rPr>
-              <w:rStyle w:val="PlaceholderText"/>
+              <w:rStyle w:val="Tekstrezerviranogmjesta"/>
             </w:rPr>
             <w:t>Choose an item.</w:t>
           </w:r>
@@ -11436,7 +11515,7 @@
           </w:pPr>
           <w:r>
             <w:rPr>
-              <w:rStyle w:val="PlaceholderText"/>
+              <w:rStyle w:val="Tekstrezerviranogmjesta"/>
             </w:rPr>
             <w:t>Choose an item.</w:t>
           </w:r>
@@ -11465,7 +11544,7 @@
           </w:pPr>
           <w:r>
             <w:rPr>
-              <w:rStyle w:val="PlaceholderText"/>
+              <w:rStyle w:val="Tekstrezerviranogmjesta"/>
             </w:rPr>
             <w:t>Choose an item.</w:t>
           </w:r>
@@ -11494,7 +11573,7 @@
           </w:pPr>
           <w:r>
             <w:rPr>
-              <w:rStyle w:val="PlaceholderText"/>
+              <w:rStyle w:val="Tekstrezerviranogmjesta"/>
             </w:rPr>
             <w:t>Choose an item.</w:t>
           </w:r>
@@ -11523,7 +11602,7 @@
           </w:pPr>
           <w:r>
             <w:rPr>
-              <w:rStyle w:val="PlaceholderText"/>
+              <w:rStyle w:val="Tekstrezerviranogmjesta"/>
             </w:rPr>
             <w:t>Click or tap here to enter text.</w:t>
           </w:r>
@@ -11552,7 +11631,7 @@
           </w:pPr>
           <w:r>
             <w:rPr>
-              <w:rStyle w:val="PlaceholderText"/>
+              <w:rStyle w:val="Tekstrezerviranogmjesta"/>
             </w:rPr>
             <w:t>Click or tap here to enter text.</w:t>
           </w:r>
@@ -11581,7 +11660,7 @@
           </w:pPr>
           <w:r>
             <w:rPr>
-              <w:rStyle w:val="PlaceholderText"/>
+              <w:rStyle w:val="Tekstrezerviranogmjesta"/>
             </w:rPr>
             <w:t>Click or tap here to enter text.</w:t>
           </w:r>
@@ -11610,7 +11689,7 @@
           </w:pPr>
           <w:r>
             <w:rPr>
-              <w:rStyle w:val="PlaceholderText"/>
+              <w:rStyle w:val="Tekstrezerviranogmjesta"/>
             </w:rPr>
             <w:t>Click or tap here to enter text.</w:t>
           </w:r>
@@ -11639,7 +11718,7 @@
           </w:pPr>
           <w:r>
             <w:rPr>
-              <w:rStyle w:val="PlaceholderText"/>
+              <w:rStyle w:val="Tekstrezerviranogmjesta"/>
             </w:rPr>
             <w:t>Click or tap here to enter text.</w:t>
           </w:r>
@@ -11668,7 +11747,7 @@
           </w:pPr>
           <w:r>
             <w:rPr>
-              <w:rStyle w:val="PlaceholderText"/>
+              <w:rStyle w:val="Tekstrezerviranogmjesta"/>
             </w:rPr>
             <w:t>Choose an item.</w:t>
           </w:r>
@@ -11697,7 +11776,7 @@
           </w:pPr>
           <w:r>
             <w:rPr>
-              <w:rStyle w:val="PlaceholderText"/>
+              <w:rStyle w:val="Tekstrezerviranogmjesta"/>
             </w:rPr>
             <w:t>Choose an item.</w:t>
           </w:r>
@@ -11726,7 +11805,7 @@
           </w:pPr>
           <w:r>
             <w:rPr>
-              <w:rStyle w:val="PlaceholderText"/>
+              <w:rStyle w:val="Tekstrezerviranogmjesta"/>
             </w:rPr>
             <w:t>Click or tap here to enter text.</w:t>
           </w:r>
@@ -11755,7 +11834,7 @@
           </w:pPr>
           <w:r>
             <w:rPr>
-              <w:rStyle w:val="PlaceholderText"/>
+              <w:rStyle w:val="Tekstrezerviranogmjesta"/>
             </w:rPr>
             <w:t>Choose an item.</w:t>
           </w:r>
@@ -11784,7 +11863,7 @@
           </w:pPr>
           <w:r>
             <w:rPr>
-              <w:rStyle w:val="PlaceholderText"/>
+              <w:rStyle w:val="Tekstrezerviranogmjesta"/>
             </w:rPr>
             <w:t>Click or tap here to enter text.</w:t>
           </w:r>
@@ -11813,7 +11892,7 @@
           </w:pPr>
           <w:r>
             <w:rPr>
-              <w:rStyle w:val="PlaceholderText"/>
+              <w:rStyle w:val="Tekstrezerviranogmjesta"/>
             </w:rPr>
             <w:t>Choose an item.</w:t>
           </w:r>
@@ -11842,7 +11921,7 @@
           </w:pPr>
           <w:r>
             <w:rPr>
-              <w:rStyle w:val="PlaceholderText"/>
+              <w:rStyle w:val="Tekstrezerviranogmjesta"/>
             </w:rPr>
             <w:t>Click or tap here to enter text.</w:t>
           </w:r>
@@ -11871,7 +11950,7 @@
           </w:pPr>
           <w:r>
             <w:rPr>
-              <w:rStyle w:val="PlaceholderText"/>
+              <w:rStyle w:val="Tekstrezerviranogmjesta"/>
             </w:rPr>
             <w:t>Choose an item.</w:t>
           </w:r>
@@ -11900,7 +11979,7 @@
           </w:pPr>
           <w:r>
             <w:rPr>
-              <w:rStyle w:val="PlaceholderText"/>
+              <w:rStyle w:val="Tekstrezerviranogmjesta"/>
             </w:rPr>
             <w:t>Click or tap here to enter text.</w:t>
           </w:r>
@@ -11929,7 +12008,7 @@
           </w:pPr>
           <w:r>
             <w:rPr>
-              <w:rStyle w:val="PlaceholderText"/>
+              <w:rStyle w:val="Tekstrezerviranogmjesta"/>
             </w:rPr>
             <w:t>Click or tap here to enter text.</w:t>
           </w:r>
@@ -11958,7 +12037,7 @@
           </w:pPr>
           <w:r>
             <w:rPr>
-              <w:rStyle w:val="PlaceholderText"/>
+              <w:rStyle w:val="Tekstrezerviranogmjesta"/>
             </w:rPr>
             <w:t>Click or tap here to enter text.</w:t>
           </w:r>
@@ -11987,7 +12066,7 @@
           </w:pPr>
           <w:r>
             <w:rPr>
-              <w:rStyle w:val="PlaceholderText"/>
+              <w:rStyle w:val="Tekstrezerviranogmjesta"/>
             </w:rPr>
             <w:t>Click or tap here to enter text.</w:t>
           </w:r>
@@ -12016,7 +12095,7 @@
           </w:pPr>
           <w:r>
             <w:rPr>
-              <w:rStyle w:val="PlaceholderText"/>
+              <w:rStyle w:val="Tekstrezerviranogmjesta"/>
             </w:rPr>
             <w:t>Click or tap here to enter text.</w:t>
           </w:r>
@@ -12045,7 +12124,7 @@
           </w:pPr>
           <w:r>
             <w:rPr>
-              <w:rStyle w:val="PlaceholderText"/>
+              <w:rStyle w:val="Tekstrezerviranogmjesta"/>
             </w:rPr>
             <w:t>Click or tap here to enter text.</w:t>
           </w:r>
@@ -12060,14 +12139,14 @@
 <w:fonts xmlns:mc="http://schemas.openxmlformats.org/markup-compatibility/2006" xmlns:r="http://schemas.openxmlformats.org/officeDocument/2006/relationships" xmlns:w="http://schemas.openxmlformats.org/wordprocessingml/2006/main" xmlns:w14="http://schemas.microsoft.com/office/word/2010/wordml" xmlns:w15="http://schemas.microsoft.com/office/word/2012/wordml" xmlns:w16cex="http://schemas.microsoft.com/office/word/2018/wordml/cex" xmlns:w16cid="http://schemas.microsoft.com/office/word/2016/wordml/cid" xmlns:w16="http://schemas.microsoft.com/office/word/2018/wordml" xmlns:w16sdtdh="http://schemas.microsoft.com/office/word/2020/wordml/sdtdatahash" xmlns:w16se="http://schemas.microsoft.com/office/word/2015/wordml/symex" mc:Ignorable="w14 w15 w16se w16cid w16 w16cex w16sdtdh">
   <w:font w:name="Times New Roman">
     <w:panose1 w:val="02020603050405020304"/>
-    <w:charset w:val="00"/>
+    <w:charset w:val="EE"/>
     <w:family w:val="roman"/>
     <w:pitch w:val="variable"/>
     <w:sig w:usb0="E0002EFF" w:usb1="C000785B" w:usb2="00000009" w:usb3="00000000" w:csb0="000001FF" w:csb1="00000000"/>
   </w:font>
   <w:font w:name="Calibri">
     <w:panose1 w:val="020F0502020204030204"/>
-    <w:charset w:val="00"/>
+    <w:charset w:val="EE"/>
     <w:family w:val="swiss"/>
     <w:pitch w:val="variable"/>
     <w:sig w:usb0="E4002EFF" w:usb1="C000247B" w:usb2="00000009" w:usb3="00000000" w:csb0="000001FF" w:csb1="00000000"/>
@@ -12081,7 +12160,7 @@
   </w:font>
   <w:font w:name="Calibri Light">
     <w:panose1 w:val="020F0302020204030204"/>
-    <w:charset w:val="00"/>
+    <w:charset w:val="EE"/>
     <w:family w:val="swiss"/>
     <w:pitch w:val="variable"/>
     <w:sig w:usb0="E4002EFF" w:usb1="C000247B" w:usb2="00000009" w:usb3="00000000" w:csb0="000001FF" w:csb1="00000000"/>
@@ -12093,6 +12172,7 @@
 <w:settings xmlns:mc="http://schemas.openxmlformats.org/markup-compatibility/2006" xmlns:o="urn:schemas-microsoft-com:office:office" xmlns:r="http://schemas.openxmlformats.org/officeDocument/2006/relationships" xmlns:m="http://schemas.openxmlformats.org/officeDocument/2006/math" xmlns:v="urn:schemas-microsoft-com:vml" xmlns:w10="urn:schemas-microsoft-com:office:word" xmlns:w="http://schemas.openxmlformats.org/wordprocessingml/2006/main" xmlns:w14="http://schemas.microsoft.com/office/word/2010/wordml" xmlns:w15="http://schemas.microsoft.com/office/word/2012/wordml" xmlns:w16cex="http://schemas.microsoft.com/office/word/2018/wordml/cex" xmlns:w16cid="http://schemas.microsoft.com/office/word/2016/wordml/cid" xmlns:w16="http://schemas.microsoft.com/office/word/2018/wordml" xmlns:w16sdtdh="http://schemas.microsoft.com/office/word/2020/wordml/sdtdatahash" xmlns:w16se="http://schemas.microsoft.com/office/word/2015/wordml/symex" xmlns:sl="http://schemas.openxmlformats.org/schemaLibrary/2006/main" mc:Ignorable="w14 w15 w16se w16cid w16 w16cex w16sdtdh">
   <w:view w:val="normal"/>
   <w:defaultTabStop w:val="720"/>
+  <w:hyphenationZone w:val="425"/>
   <w:characterSpacingControl w:val="doNotCompress"/>
   <w:compat>
     <w:useFELayout/>
@@ -12107,6 +12187,7 @@
     <w:rsidRoot w:val="005D05F2"/>
     <w:rsid w:val="003460A0"/>
     <w:rsid w:val="003868E4"/>
+    <w:rsid w:val="00446973"/>
     <w:rsid w:val="0047577A"/>
     <w:rsid w:val="005726B4"/>
     <w:rsid w:val="005D05F2"/>
@@ -12115,6 +12196,7 @@
     <w:rsid w:val="00947BC0"/>
     <w:rsid w:val="00B0334D"/>
     <w:rsid w:val="00CC33B6"/>
+    <w:rsid w:val="00EA07A2"/>
     <w:rsid w:val="00EA7C5C"/>
     <w:rsid w:val="00F90BAC"/>
   </w:rsids>
@@ -12538,13 +12620,13 @@
     <w:name w:val="Normal"/>
     <w:qFormat/>
   </w:style>
-  <w:style w:type="character" w:default="1" w:styleId="DefaultParagraphFont">
+  <w:style w:type="character" w:default="1" w:styleId="Zadanifontodlomka">
     <w:name w:val="Default Paragraph Font"/>
     <w:uiPriority w:val="1"/>
     <w:semiHidden/>
     <w:unhideWhenUsed/>
   </w:style>
-  <w:style w:type="table" w:default="1" w:styleId="TableNormal">
+  <w:style w:type="table" w:default="1" w:styleId="Obinatablica">
     <w:name w:val="Normal Table"/>
     <w:uiPriority w:val="99"/>
     <w:semiHidden/>
@@ -12559,15 +12641,15 @@
       </w:tblCellMar>
     </w:tblPr>
   </w:style>
-  <w:style w:type="numbering" w:default="1" w:styleId="NoList">
+  <w:style w:type="numbering" w:default="1" w:styleId="Bezpopisa">
     <w:name w:val="No List"/>
     <w:uiPriority w:val="99"/>
     <w:semiHidden/>
     <w:unhideWhenUsed/>
   </w:style>
-  <w:style w:type="character" w:styleId="PlaceholderText">
+  <w:style w:type="character" w:styleId="Tekstrezerviranogmjesta">
     <w:name w:val="Placeholder Text"/>
-    <w:basedOn w:val="DefaultParagraphFont"/>
+    <w:basedOn w:val="Zadanifontodlomka"/>
     <w:uiPriority w:val="99"/>
     <w:semiHidden/>
     <w:rsid w:val="00606DEE"/>

</xml_diff>